<commit_message>
preview quyết định phê duyệt kh bán trực tiếp 2
</commit_message>
<xml_diff>
--- a/src/main/resources/reports/bantructiep/Quyết định phê duyệt kế hoạch bán trực tiếp Cục.docx
+++ b/src/main/resources/reports/bantructiep/Quyết định phê duyệt kế hoạch bán trực tiếp Cục.docx
@@ -473,7 +473,7 @@
         </w:trPr>
         <w:tc>
           <w:tcPr>
-            <w:tcW w:w="386" w:type="pct"/>
+            <w:tcW w:w="220" w:type="pct"/>
             <w:vMerge w:val="restart"/>
             <w:vAlign w:val="center"/>
             <w:hideMark/>
@@ -506,7 +506,7 @@
         </w:tc>
         <w:tc>
           <w:tcPr>
-            <w:tcW w:w="1743" w:type="pct"/>
+            <w:tcW w:w="941" w:type="pct"/>
             <w:vMerge w:val="restart"/>
             <w:vAlign w:val="center"/>
             <w:hideMark/>
@@ -551,7 +551,7 @@
         </w:tc>
         <w:tc>
           <w:tcPr>
-            <w:tcW w:w="694" w:type="pct"/>
+            <w:tcW w:w="1305" w:type="pct"/>
             <w:vMerge w:val="restart"/>
             <w:vAlign w:val="center"/>
           </w:tcPr>
@@ -595,7 +595,7 @@
         </w:tc>
         <w:tc>
           <w:tcPr>
-            <w:tcW w:w="2177" w:type="pct"/>
+            <w:tcW w:w="2534" w:type="pct"/>
             <w:gridSpan w:val="2"/>
             <w:vAlign w:val="center"/>
             <w:hideMark/>
@@ -622,7 +622,29 @@
                 <w:sz w:val="28"/>
                 <w:szCs w:val="28"/>
               </w:rPr>
-              <w:t>Đơn giá đã bao gồm 5% VAT (đồng/kg)</w:t>
+              <w:t xml:space="preserve">Đơn giá đã bao gồm 5% VAT </w:t>
+            </w:r>
+            <w:r>
+              <w:rPr>
+                <w:rFonts w:eastAsia="Times New Roman"/>
+                <w:b/>
+                <w:bCs/>
+                <w:color w:val="000000"/>
+                <w:sz w:val="28"/>
+                <w:szCs w:val="28"/>
+              </w:rPr>
+              <w:t>1</w:t>
+            </w:r>
+            <w:r>
+              <w:rPr>
+                <w:rFonts w:eastAsia="Times New Roman"/>
+                <w:b/>
+                <w:bCs/>
+                <w:color w:val="000000"/>
+                <w:sz w:val="28"/>
+                <w:szCs w:val="28"/>
+              </w:rPr>
+              <w:t>(đồng/kg)</w:t>
             </w:r>
           </w:p>
         </w:tc>
@@ -633,7 +655,7 @@
         </w:trPr>
         <w:tc>
           <w:tcPr>
-            <w:tcW w:w="386" w:type="pct"/>
+            <w:tcW w:w="220" w:type="pct"/>
             <w:vMerge/>
             <w:vAlign w:val="center"/>
             <w:hideMark/>
@@ -655,7 +677,7 @@
         </w:tc>
         <w:tc>
           <w:tcPr>
-            <w:tcW w:w="1743" w:type="pct"/>
+            <w:tcW w:w="941" w:type="pct"/>
             <w:vMerge/>
             <w:vAlign w:val="center"/>
             <w:hideMark/>
@@ -677,7 +699,7 @@
         </w:tc>
         <w:tc>
           <w:tcPr>
-            <w:tcW w:w="694" w:type="pct"/>
+            <w:tcW w:w="1305" w:type="pct"/>
             <w:vMerge/>
             <w:vAlign w:val="center"/>
           </w:tcPr>
@@ -698,7 +720,7 @@
         </w:tc>
         <w:tc>
           <w:tcPr>
-            <w:tcW w:w="881" w:type="pct"/>
+            <w:tcW w:w="1203" w:type="pct"/>
             <w:vAlign w:val="center"/>
             <w:hideMark/>
           </w:tcPr>
@@ -730,7 +752,7 @@
         </w:tc>
         <w:tc>
           <w:tcPr>
-            <w:tcW w:w="1296" w:type="pct"/>
+            <w:tcW w:w="1331" w:type="pct"/>
             <w:vAlign w:val="center"/>
             <w:hideMark/>
           </w:tcPr>
@@ -778,14 +800,13 @@
         </w:trPr>
         <w:tc>
           <w:tcPr>
-            <w:tcW w:w="386" w:type="pct"/>
+            <w:tcW w:w="220" w:type="pct"/>
             <w:vAlign w:val="center"/>
             <w:hideMark/>
           </w:tcPr>
           <w:p>
             <w:pPr>
               <w:spacing w:after="60" w:line="240" w:lineRule="auto"/>
-              <w:jc w:val="center"/>
               <w:rPr>
                 <w:rFonts w:eastAsia="Times New Roman"/>
                 <w:bCs/>
@@ -794,21 +815,11 @@
                 <w:szCs w:val="28"/>
               </w:rPr>
             </w:pPr>
-            <w:r>
-              <w:rPr>
-                <w:rFonts w:eastAsia="Times New Roman"/>
-                <w:bCs/>
-                <w:color w:val="000000"/>
-                <w:sz w:val="28"/>
-                <w:szCs w:val="28"/>
-              </w:rPr>
-              <w:t>1</w:t>
-            </w:r>
           </w:p>
         </w:tc>
         <w:tc>
           <w:tcPr>
-            <w:tcW w:w="1743" w:type="pct"/>
+            <w:tcW w:w="941" w:type="pct"/>
             <w:vAlign w:val="center"/>
             <w:hideMark/>
           </w:tcPr>
@@ -980,7 +991,7 @@
         </w:tc>
         <w:tc>
           <w:tcPr>
-            <w:tcW w:w="694" w:type="pct"/>
+            <w:tcW w:w="1305" w:type="pct"/>
             <w:vAlign w:val="center"/>
           </w:tcPr>
           <w:p>
@@ -1101,7 +1112,7 @@
         </w:tc>
         <w:tc>
           <w:tcPr>
-            <w:tcW w:w="881" w:type="pct"/>
+            <w:tcW w:w="1203" w:type="pct"/>
             <w:vAlign w:val="center"/>
             <w:hideMark/>
           </w:tcPr>
@@ -1172,7 +1183,7 @@
         </w:tc>
         <w:tc>
           <w:tcPr>
-            <w:tcW w:w="1296" w:type="pct"/>
+            <w:tcW w:w="1331" w:type="pct"/>
             <w:vAlign w:val="center"/>
             <w:hideMark/>
           </w:tcPr>
@@ -1300,6 +1311,8 @@
               </w:rPr>
               <w:fldChar w:fldCharType="end"/>
             </w:r>
+            <w:bookmarkStart w:id="0" w:name="_GoBack"/>
+            <w:bookmarkEnd w:id="0"/>
             <w:r>
               <w:rPr>
                 <w:rFonts w:eastAsia="Times New Roman"/>
@@ -1315,19 +1328,16 @@
       </w:tr>
       <w:tr>
         <w:trPr>
-          <w:trHeight w:val="315"/>
+          <w:trHeight w:val="503"/>
         </w:trPr>
         <w:tc>
           <w:tcPr>
-            <w:tcW w:w="386" w:type="pct"/>
-            <w:noWrap/>
+            <w:tcW w:w="220" w:type="pct"/>
             <w:vAlign w:val="center"/>
-            <w:hideMark/>
           </w:tcPr>
           <w:p>
             <w:pPr>
               <w:spacing w:after="60" w:line="240" w:lineRule="auto"/>
-              <w:jc w:val="center"/>
               <w:rPr>
                 <w:rFonts w:eastAsia="Times New Roman"/>
                 <w:bCs/>
@@ -1336,49 +1346,24 @@
                 <w:szCs w:val="28"/>
               </w:rPr>
             </w:pPr>
-            <w:r>
-              <w:rPr>
-                <w:rFonts w:eastAsia="Times New Roman"/>
-                <w:bCs/>
-                <w:color w:val="000000"/>
-                <w:sz w:val="28"/>
-                <w:szCs w:val="28"/>
-              </w:rPr>
-              <w:t> </w:t>
-            </w:r>
           </w:p>
         </w:tc>
         <w:tc>
           <w:tcPr>
-            <w:tcW w:w="1743" w:type="pct"/>
-            <w:noWrap/>
+            <w:tcW w:w="941" w:type="pct"/>
             <w:vAlign w:val="center"/>
-            <w:hideMark/>
           </w:tcPr>
           <w:p>
             <w:pPr>
               <w:spacing w:after="60" w:line="240" w:lineRule="auto"/>
-              <w:jc w:val="right"/>
-              <w:rPr>
-                <w:rFonts w:eastAsia="Times New Roman"/>
-                <w:b/>
+              <w:rPr>
+                <w:rFonts w:eastAsia="Times New Roman"/>
                 <w:bCs/>
                 <w:color w:val="000000"/>
                 <w:sz w:val="28"/>
                 <w:szCs w:val="28"/>
               </w:rPr>
             </w:pPr>
-            <w:r>
-              <w:rPr>
-                <w:rFonts w:eastAsia="Times New Roman"/>
-                <w:b/>
-                <w:bCs/>
-                <w:color w:val="000000"/>
-                <w:sz w:val="28"/>
-                <w:szCs w:val="28"/>
-              </w:rPr>
-              <w:t> </w:t>
-            </w:r>
             <w:r>
               <w:rPr>
                 <w:rFonts w:eastAsia="Times New Roman"/>
@@ -1394,7 +1379,7 @@
         </w:tc>
         <w:tc>
           <w:tcPr>
-            <w:tcW w:w="694" w:type="pct"/>
+            <w:tcW w:w="1305" w:type="pct"/>
             <w:vAlign w:val="center"/>
           </w:tcPr>
           <w:p>
@@ -1403,7 +1388,6 @@
               <w:jc w:val="right"/>
               <w:rPr>
                 <w:rFonts w:eastAsia="Times New Roman"/>
-                <w:b/>
                 <w:bCs/>
                 <w:color w:val="000000"/>
                 <w:sz w:val="28"/>
@@ -1470,41 +1454,8 @@
         </w:tc>
         <w:tc>
           <w:tcPr>
-            <w:tcW w:w="881" w:type="pct"/>
-            <w:noWrap/>
+            <w:tcW w:w="1203" w:type="pct"/>
             <w:vAlign w:val="center"/>
-            <w:hideMark/>
-          </w:tcPr>
-          <w:p>
-            <w:pPr>
-              <w:spacing w:after="60" w:line="240" w:lineRule="auto"/>
-              <w:jc w:val="center"/>
-              <w:rPr>
-                <w:rFonts w:eastAsia="Times New Roman"/>
-                <w:bCs/>
-                <w:color w:val="000000"/>
-                <w:sz w:val="28"/>
-                <w:szCs w:val="28"/>
-              </w:rPr>
-            </w:pPr>
-            <w:r>
-              <w:rPr>
-                <w:rFonts w:eastAsia="Times New Roman"/>
-                <w:bCs/>
-                <w:color w:val="000000"/>
-                <w:sz w:val="28"/>
-                <w:szCs w:val="28"/>
-              </w:rPr>
-              <w:t> </w:t>
-            </w:r>
-          </w:p>
-        </w:tc>
-        <w:tc>
-          <w:tcPr>
-            <w:tcW w:w="1296" w:type="pct"/>
-            <w:noWrap/>
-            <w:vAlign w:val="center"/>
-            <w:hideMark/>
           </w:tcPr>
           <w:p>
             <w:pPr>
@@ -1512,7 +1463,25 @@
               <w:jc w:val="right"/>
               <w:rPr>
                 <w:rFonts w:eastAsia="Times New Roman"/>
-                <w:b/>
+                <w:bCs/>
+                <w:color w:val="000000"/>
+                <w:sz w:val="28"/>
+                <w:szCs w:val="28"/>
+              </w:rPr>
+            </w:pPr>
+          </w:p>
+        </w:tc>
+        <w:tc>
+          <w:tcPr>
+            <w:tcW w:w="1331" w:type="pct"/>
+            <w:vAlign w:val="center"/>
+          </w:tcPr>
+          <w:p>
+            <w:pPr>
+              <w:spacing w:after="60" w:line="240" w:lineRule="auto"/>
+              <w:jc w:val="right"/>
+              <w:rPr>
+                <w:rFonts w:eastAsia="Times New Roman"/>
                 <w:bCs/>
                 <w:color w:val="000000"/>
                 <w:sz w:val="28"/>
@@ -1582,7 +1551,6 @@
     <w:p>
       <w:pPr>
         <w:spacing w:before="0" w:after="0" w:line="240" w:lineRule="auto"/>
-        <w:jc w:val="center"/>
         <w:rPr>
           <w:rFonts w:eastAsia="Times New Roman"/>
           <w:b/>
@@ -1594,28 +1562,39 @@
       </w:pPr>
     </w:p>
     <w:p/>
+    <w:p/>
     <w:p>
-      <w:bookmarkStart w:id="0" w:name="_GoBack"/>
-      <w:bookmarkEnd w:id="0"/>
+      <w:pPr>
+        <w:spacing w:before="0" w:after="0" w:line="240" w:lineRule="auto"/>
+        <w:jc w:val="left"/>
+      </w:pPr>
+      <w:r>
+        <w:br w:type="page"/>
+      </w:r>
     </w:p>
     <w:p>
-      <w:pPr>
-        <w:spacing w:before="0" w:after="0" w:line="240" w:lineRule="auto"/>
-        <w:jc w:val="left"/>
-      </w:pPr>
-      <w:r>
-        <w:br w:type="page"/>
-      </w:r>
-    </w:p>
-    <w:p>
-      <w:fldSimple w:instr=" MERGEFIELD  #end  \* MERGEFORMAT ">
-        <w:r>
-          <w:rPr>
-            <w:noProof/>
-          </w:rPr>
-          <w:t>«#end»</w:t>
-        </w:r>
-      </w:fldSimple>
+      <w:r>
+        <w:lastRenderedPageBreak/>
+        <w:fldChar w:fldCharType="begin"/>
+      </w:r>
+      <w:r>
+        <w:instrText xml:space="preserve"> MERGEFIELD  #end  \* MERGEFORMAT </w:instrText>
+      </w:r>
+      <w:r>
+        <w:fldChar w:fldCharType="separate"/>
+      </w:r>
+      <w:r>
+        <w:rPr>
+          <w:noProof/>
+        </w:rPr>
+        <w:t>«#end»</w:t>
+      </w:r>
+      <w:r>
+        <w:rPr>
+          <w:noProof/>
+        </w:rPr>
+        <w:fldChar w:fldCharType="end"/>
+      </w:r>
     </w:p>
     <w:sectPr>
       <w:pgSz w:w="12240" w:h="15840"/>
@@ -3206,6 +3185,17 @@
       </w:tblBorders>
     </w:tblPr>
   </w:style>
+  <w:style w:type="paragraph" w:styleId="ListParagraph">
+    <w:name w:val="List Paragraph"/>
+    <w:basedOn w:val="Normal"/>
+    <w:uiPriority w:val="34"/>
+    <w:qFormat/>
+    <w:rsid w:val="009851FC"/>
+    <w:pPr>
+      <w:ind w:left="720"/>
+      <w:contextualSpacing/>
+    </w:pPr>
+  </w:style>
 </w:styles>
 </file>
 

</xml_diff>

<commit_message>
preview thông tin chào giá
</commit_message>
<xml_diff>
--- a/src/main/resources/reports/bantructiep/Quyết định phê duyệt kế hoạch bán trực tiếp Cục.docx
+++ b/src/main/resources/reports/bantructiep/Quyết định phê duyệt kế hoạch bán trực tiếp Cục.docx
@@ -461,11 +461,11 @@
         <w:tblLook w:val="04A0" w:firstRow="1" w:lastRow="0" w:firstColumn="1" w:lastColumn="0" w:noHBand="0" w:noVBand="1"/>
       </w:tblPr>
       <w:tblGrid>
-        <w:gridCol w:w="428"/>
-        <w:gridCol w:w="1827"/>
-        <w:gridCol w:w="2534"/>
-        <w:gridCol w:w="2336"/>
-        <w:gridCol w:w="2585"/>
+        <w:gridCol w:w="426"/>
+        <w:gridCol w:w="1817"/>
+        <w:gridCol w:w="2575"/>
+        <w:gridCol w:w="2323"/>
+        <w:gridCol w:w="2569"/>
       </w:tblGrid>
       <w:tr>
         <w:trPr>
@@ -589,7 +589,29 @@
                 <w:szCs w:val="28"/>
               </w:rPr>
               <w:br/>
-              <w:t>(tấn)</w:t>
+              <w:t>(</w:t>
+            </w:r>
+            <w:r>
+              <w:rPr>
+                <w:rFonts w:eastAsia="Times New Roman"/>
+                <w:b/>
+                <w:bCs/>
+                <w:color w:val="000000"/>
+                <w:sz w:val="28"/>
+                <w:szCs w:val="28"/>
+              </w:rPr>
+              <w:t>kg</w:t>
+            </w:r>
+            <w:r>
+              <w:rPr>
+                <w:rFonts w:eastAsia="Times New Roman"/>
+                <w:b/>
+                <w:bCs/>
+                <w:color w:val="000000"/>
+                <w:sz w:val="28"/>
+                <w:szCs w:val="28"/>
+              </w:rPr>
+              <w:t>)</w:t>
             </w:r>
           </w:p>
         </w:tc>
@@ -1024,7 +1046,7 @@
                 <w:sz w:val="28"/>
                 <w:szCs w:val="28"/>
               </w:rPr>
-              <w:instrText xml:space="preserve"> MERGEFIELD  $numberTool.format('#,##0',$mathTool.div($d1.soLuongChiCuc,1000),$locale)  \* MERGEFORMAT </w:instrText>
+              <w:instrText xml:space="preserve"> MERGEFIELD  $numberTool.format('#,##0',$d1.soLuongChiCuc)  \* MERGEFORMAT </w:instrText>
             </w:r>
             <w:r>
               <w:rPr>
@@ -1045,7 +1067,7 @@
                 <w:sz w:val="28"/>
                 <w:szCs w:val="28"/>
               </w:rPr>
-              <w:t>«$numberTool.format('#,##0',$mathTool.div»</w:t>
+              <w:t>«$numberTool.format('#,##0',$d1.soLuongCh»</w:t>
             </w:r>
             <w:r>
               <w:rPr>
@@ -1311,8 +1333,6 @@
               </w:rPr>
               <w:fldChar w:fldCharType="end"/>
             </w:r>
-            <w:bookmarkStart w:id="0" w:name="_GoBack"/>
-            <w:bookmarkEnd w:id="0"/>
             <w:r>
               <w:rPr>
                 <w:rFonts w:eastAsia="Times New Roman"/>
@@ -1414,7 +1434,7 @@
                 <w:sz w:val="28"/>
                 <w:szCs w:val="28"/>
               </w:rPr>
-              <w:instrText xml:space="preserve"> MERGEFIELD  $numberTool.format('#,##0',$mathTool.div($tongSl,1000),$locale)  \* MERGEFORMAT </w:instrText>
+              <w:instrText xml:space="preserve"> MERGEFIELD  $numberTool.format('#,##0',$tongSl,$locale)  \* MERGEFORMAT </w:instrText>
             </w:r>
             <w:r>
               <w:rPr>
@@ -1437,7 +1457,7 @@
                 <w:sz w:val="28"/>
                 <w:szCs w:val="28"/>
               </w:rPr>
-              <w:t>«$numberTool.format('#,##0',$mathTool.div»</w:t>
+              <w:t>«$numberTool.format('#,##0',$tongSl,$loca»</w:t>
             </w:r>
             <w:r>
               <w:rPr>
@@ -1450,6 +1470,8 @@
               </w:rPr>
               <w:fldChar w:fldCharType="end"/>
             </w:r>
+            <w:bookmarkStart w:id="0" w:name="_GoBack"/>
+            <w:bookmarkEnd w:id="0"/>
           </w:p>
         </w:tc>
         <w:tc>
@@ -1573,28 +1595,14 @@
       </w:r>
     </w:p>
     <w:p>
-      <w:r>
-        <w:lastRenderedPageBreak/>
-        <w:fldChar w:fldCharType="begin"/>
-      </w:r>
-      <w:r>
-        <w:instrText xml:space="preserve"> MERGEFIELD  #end  \* MERGEFORMAT </w:instrText>
-      </w:r>
-      <w:r>
-        <w:fldChar w:fldCharType="separate"/>
-      </w:r>
-      <w:r>
-        <w:rPr>
-          <w:noProof/>
-        </w:rPr>
-        <w:t>«#end»</w:t>
-      </w:r>
-      <w:r>
-        <w:rPr>
-          <w:noProof/>
-        </w:rPr>
-        <w:fldChar w:fldCharType="end"/>
-      </w:r>
+      <w:fldSimple w:instr=" MERGEFIELD  #end  \* MERGEFORMAT ">
+        <w:r>
+          <w:rPr>
+            <w:noProof/>
+          </w:rPr>
+          <w:t>«#end»</w:t>
+        </w:r>
+      </w:fldSimple>
     </w:p>
     <w:sectPr>
       <w:pgSz w:w="12240" w:h="15840"/>

</xml_diff>